<commit_message>
updated repo with changes
</commit_message>
<xml_diff>
--- a/project4Analysis.docx
+++ b/project4Analysis.docx
@@ -2092,6 +2092,7 @@
     </w:p>
     <w:p>
       <w:r>
+        <w:lastRenderedPageBreak/>
         <w:t xml:space="preserve">Here is a graph showing the dependence on the average value of the test accuracy on the number of perceptrons used in the hidden layer. It is applied to the Car and Pen Data. </w:t>
       </w:r>
     </w:p>
@@ -2203,7 +2204,10 @@
         <w:t>icker to cal</w:t>
       </w:r>
       <w:r>
-        <w:t>culate the results.</w:t>
+        <w:t>culate the resul</w:t>
+      </w:r>
+      <w:r>
+        <w:t>t</w:t>
       </w:r>
       <w:bookmarkStart w:id="0" w:name="_GoBack"/>
       <w:bookmarkEnd w:id="0"/>
@@ -2422,6 +2426,7 @@
   <w:style w:type="character" w:default="1" w:styleId="DefaultParagraphFont">
     <w:name w:val="Default Paragraph Font"/>
     <w:uiPriority w:val="1"/>
+    <w:semiHidden/>
     <w:unhideWhenUsed/>
   </w:style>
   <w:style w:type="table" w:default="1" w:styleId="TableNormal">
@@ -3129,6 +3134,7 @@
   <w:style w:type="character" w:default="1" w:styleId="DefaultParagraphFont">
     <w:name w:val="Default Paragraph Font"/>
     <w:uiPriority w:val="1"/>
+    <w:semiHidden/>
     <w:unhideWhenUsed/>
   </w:style>
   <w:style w:type="table" w:default="1" w:styleId="TableNormal">
@@ -3924,11 +3930,11 @@
         </c:dLbls>
         <c:marker val="1"/>
         <c:smooth val="0"/>
-        <c:axId val="-2138896888"/>
-        <c:axId val="-2138895896"/>
+        <c:axId val="2134913928"/>
+        <c:axId val="2138792552"/>
       </c:lineChart>
       <c:catAx>
-        <c:axId val="-2138896888"/>
+        <c:axId val="2134913928"/>
         <c:scaling>
           <c:orientation val="minMax"/>
         </c:scaling>
@@ -3979,7 +3985,7 @@
             <a:endParaRPr lang="en-US"/>
           </a:p>
         </c:txPr>
-        <c:crossAx val="-2138895896"/>
+        <c:crossAx val="2138792552"/>
         <c:crosses val="autoZero"/>
         <c:auto val="1"/>
         <c:lblAlgn val="ctr"/>
@@ -3987,7 +3993,7 @@
         <c:noMultiLvlLbl val="0"/>
       </c:catAx>
       <c:valAx>
-        <c:axId val="-2138895896"/>
+        <c:axId val="2138792552"/>
         <c:scaling>
           <c:orientation val="minMax"/>
         </c:scaling>
@@ -4043,7 +4049,7 @@
             <a:endParaRPr lang="en-US"/>
           </a:p>
         </c:txPr>
-        <c:crossAx val="-2138896888"/>
+        <c:crossAx val="2134913928"/>
         <c:crosses val="autoZero"/>
         <c:crossBetween val="between"/>
       </c:valAx>
@@ -4407,7 +4413,7 @@
 </file>
 
 <file path=customXml/itemProps1.xml><?xml version="1.0" encoding="utf-8"?>
-<ds:datastoreItem xmlns:ds="http://schemas.openxmlformats.org/officeDocument/2006/customXml" ds:itemID="{6FEA9D03-BC9F-2046-B392-63FB15B86D03}">
+<ds:datastoreItem xmlns:ds="http://schemas.openxmlformats.org/officeDocument/2006/customXml" ds:itemID="{ACE4C799-DD12-684A-9225-D5AB109E8FCF}">
   <ds:schemaRefs>
     <ds:schemaRef ds:uri="http://schemas.openxmlformats.org/officeDocument/2006/bibliography"/>
   </ds:schemaRefs>

</xml_diff>